<commit_message>
feat createdoc now working
</commit_message>
<xml_diff>
--- a/config/helperFunction/input.docx
+++ b/config/helperFunction/input.docx
@@ -71,61 +71,46 @@
   <w:p>
     <w:pPr>
       <w:pStyle w:val="Footer"/>
+      <w:rPr>
+        <w:i/>
+        <w:iCs/>
+      </w:rPr>
     </w:pPr>
     <w:r>
       <w:rPr>
+        <w:i/>
+        <w:iCs/>
         <w:color w:val="FF0000"/>
       </w:rPr>
-      <w:t>{</w:t>
+      <w:t xml:space="preserve">Document created by </w:t>
     </w:r>
     <w:proofErr w:type="spellStart"/>
+    <w:proofErr w:type="gramStart"/>
     <w:r>
       <w:rPr>
+        <w:i/>
+        <w:iCs/>
         <w:color w:val="FF0000"/>
       </w:rPr>
-      <w:t>last_name</w:t>
+      <w:t>AskMe</w:t>
     </w:r>
     <w:proofErr w:type="spellEnd"/>
     <w:r>
       <w:rPr>
+        <w:i/>
+        <w:iCs/>
         <w:color w:val="FF0000"/>
       </w:rPr>
-      <w:t>}</w:t>
+      <w:t>,</w:t>
     </w:r>
-    <w:r>
-      <w:ptab w:relativeTo="margin" w:alignment="center" w:leader="none"/>
-    </w:r>
+    <w:proofErr w:type="gramEnd"/>
     <w:r>
       <w:rPr>
-        <w:highlight w:val="yellow"/>
+        <w:i/>
+        <w:iCs/>
+        <w:color w:val="FF0000"/>
       </w:rPr>
-      <w:t>{</w:t>
-    </w:r>
-    <w:proofErr w:type="spellStart"/>
-    <w:r>
-      <w:rPr>
-        <w:highlight w:val="yellow"/>
-      </w:rPr>
-      <w:t>first_name</w:t>
-    </w:r>
-    <w:proofErr w:type="spellEnd"/>
-    <w:r>
-      <w:rPr>
-        <w:highlight w:val="yellow"/>
-      </w:rPr>
-      <w:t>}</w:t>
-    </w:r>
-    <w:r>
-      <w:ptab w:relativeTo="margin" w:alignment="right" w:leader="none"/>
-    </w:r>
-    <w:r>
-      <w:t>{</w:t>
-    </w:r>
-    <w:r>
-      <w:t>phone</w:t>
-    </w:r>
-    <w:r>
-      <w:t>}</w:t>
+      <w:t xml:space="preserve"> your AI powered virtual assistant</w:t>
     </w:r>
   </w:p>
 </w:ftr>
@@ -186,30 +171,114 @@
       <w:rPr>
         <w:noProof/>
       </w:rPr>
-      <w:pict w14:anchorId="29552BA2">
+      <w:pict w14:anchorId="77CACA61">
         <v:shapetype id="_x0000_t202" coordsize="21600,21600" o:spt="202" path="m,l,21600r21600,l21600,xe">
           <v:stroke joinstyle="miter"/>
           <v:path gradientshapeok="t" o:connecttype="rect"/>
         </v:shapetype>
-        <v:shape id="Zone de texte 2" o:spid="_x0000_s2049" type="#_x0000_t202" style="position:absolute;margin-left:-20.5pt;margin-top:-6.3pt;width:367.55pt;height:26.7pt;z-index:251662336;visibility:visible;mso-wrap-style:square;mso-width-percent:0;mso-height-percent:0;mso-wrap-distance-left:9pt;mso-wrap-distance-top:0;mso-wrap-distance-right:9pt;mso-wrap-distance-bottom:0;mso-position-horizontal:absolute;mso-position-horizontal-relative:text;mso-position-vertical:absolute;mso-position-vertical-relative:text;mso-width-percent:0;mso-height-percent:0;mso-width-relative:margin;mso-height-relative:margin;v-text-anchor:top" o:gfxdata="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" filled="f" stroked="f">
+        <v:shape id="Zone de texte 2" o:spid="_x0000_s2049" type="#_x0000_t202" style="position:absolute;margin-left:-20.5pt;margin-top:-6.3pt;width:507pt;height:26.7pt;z-index:251662336;visibility:visible;mso-wrap-style:square;mso-width-percent:0;mso-height-percent:0;mso-wrap-distance-left:9pt;mso-wrap-distance-top:0;mso-wrap-distance-right:9pt;mso-wrap-distance-bottom:0;mso-position-horizontal:absolute;mso-position-horizontal-relative:text;mso-position-vertical:absolute;mso-position-vertical-relative:text;mso-width-percent:0;mso-height-percent:0;mso-width-relative:margin;mso-height-relative:margin;v-text-anchor:top" o:gfxdata="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" filled="f" stroked="f">
           <v:textbox>
             <w:txbxContent>
               <w:p>
+                <w:pPr>
+                  <w:rPr>
+                    <w:b/>
+                    <w:bCs/>
+                    <w:i/>
+                    <w:iCs/>
+                  </w:rPr>
+                </w:pPr>
                 <w:r>
-                  <w:t>{</w:t>
+                  <w:rPr>
+                    <w:b/>
+                    <w:bCs/>
+                    <w:i/>
+                    <w:iCs/>
+                  </w:rPr>
+                  <w:t xml:space="preserve">Use </w:t>
+                </w:r>
+                <w:proofErr w:type="spellStart"/>
+                <w:r>
+                  <w:rPr>
+                    <w:b/>
+                    <w:bCs/>
+                    <w:i/>
+                    <w:iCs/>
+                  </w:rPr>
+                  <w:t>createDoc</w:t>
+                </w:r>
+                <w:proofErr w:type="spellEnd"/>
+                <w:r>
+                  <w:rPr>
+                    <w:b/>
+                    <w:bCs/>
+                    <w:i/>
+                    <w:iCs/>
+                  </w:rPr>
+                  <w:t xml:space="preserve"> to transform AI generated response</w:t>
                 </w:r>
                 <w:r>
-                  <w:t>header</w:t>
-                </w:r>
-                <w:r>
-                  <w:t xml:space="preserve">} </w:t>
+                  <w:rPr>
+                    <w:b/>
+                    <w:bCs/>
+                    <w:i/>
+                    <w:iCs/>
+                  </w:rPr>
+                  <w:t>s</w:t>
                 </w:r>
                 <w:bookmarkStart w:id="0" w:name="_GoBack"/>
+                <w:bookmarkEnd w:id="0"/>
+                <w:r>
+                  <w:rPr>
+                    <w:b/>
+                    <w:bCs/>
+                    <w:i/>
+                    <w:iCs/>
+                  </w:rPr>
+                  <w:t xml:space="preserve"> into word documents. Only on </w:t>
+                </w:r>
+                <w:proofErr w:type="spellStart"/>
+                <w:r>
+                  <w:rPr>
+                    <w:b/>
+                    <w:bCs/>
+                    <w:i/>
+                    <w:iCs/>
+                  </w:rPr>
+                  <w:t>AskMe</w:t>
+                </w:r>
+                <w:proofErr w:type="spellEnd"/>
               </w:p>
-              <w:bookmarkEnd w:id="0"/>
-              <w:p/>
-              <w:p/>
-              <w:p/>
+              <w:p>
+                <w:pPr>
+                  <w:rPr>
+                    <w:b/>
+                    <w:bCs/>
+                    <w:i/>
+                    <w:iCs/>
+                  </w:rPr>
+                </w:pPr>
+              </w:p>
+              <w:p>
+                <w:pPr>
+                  <w:rPr>
+                    <w:b/>
+                    <w:bCs/>
+                    <w:i/>
+                    <w:iCs/>
+                  </w:rPr>
+                </w:pPr>
+              </w:p>
+              <w:p>
+                <w:pPr>
+                  <w:rPr>
+                    <w:b/>
+                    <w:bCs/>
+                    <w:i/>
+                    <w:iCs/>
+                  </w:rPr>
+                </w:pPr>
+              </w:p>
             </w:txbxContent>
           </v:textbox>
         </v:shape>
@@ -395,7 +464,7 @@
     <w:lsdException w:name="Table Web 2" w:semiHidden="1" w:unhideWhenUsed="1"/>
     <w:lsdException w:name="Table Web 3" w:semiHidden="1" w:unhideWhenUsed="1"/>
     <w:lsdException w:name="Balloon Text" w:semiHidden="1" w:unhideWhenUsed="1"/>
-    <w:lsdException w:name="Table Grid" w:semiHidden="1" w:uiPriority="1" w:unhideWhenUsed="1"/>
+    <w:lsdException w:name="Table Grid" w:uiPriority="1"/>
     <w:lsdException w:name="Table Theme" w:semiHidden="1" w:unhideWhenUsed="1"/>
     <w:lsdException w:name="Placeholder Text" w:semiHidden="1" w:unhideWhenUsed="1"/>
     <w:lsdException w:name="No Spacing" w:semiHidden="1" w:unhideWhenUsed="1"/>

</xml_diff>